<commit_message>
I update the word document
</commit_message>
<xml_diff>
--- a/Reviewers' Guide Users' Manual.docx
+++ b/Reviewers' Guide Users' Manual.docx
@@ -127,6 +127,147 @@
     </w:p>
     <w:p>
       <w:pPr>
+        <w:jc w:val="center"/>
+        <w:rPr>
+          <w:rFonts w:ascii="Calibri" w:eastAsia="Calibri" w:hAnsi="Calibri" w:cs="Calibri"/>
+          <w:b/>
+          <w:sz w:val="60"/>
+          <w:szCs w:val="60"/>
+        </w:rPr>
+      </w:pPr>
+    </w:p>
+    <w:p>
+      <w:pPr>
+        <w:jc w:val="center"/>
+        <w:rPr>
+          <w:rFonts w:ascii="Calibri" w:eastAsia="Calibri" w:hAnsi="Calibri" w:cs="Calibri"/>
+          <w:b/>
+          <w:sz w:val="60"/>
+          <w:szCs w:val="60"/>
+        </w:rPr>
+      </w:pPr>
+      <w:r>
+        <w:rPr>
+          <w:rFonts w:ascii="Calibri" w:eastAsia="Calibri" w:hAnsi="Calibri" w:cs="Calibri"/>
+          <w:b/>
+          <w:sz w:val="60"/>
+          <w:szCs w:val="60"/>
+        </w:rPr>
+        <w:t>Just work on word documents like you normally would.</w:t>
+      </w:r>
+    </w:p>
+    <w:p>
+      <w:pPr>
+        <w:jc w:val="center"/>
+        <w:rPr>
+          <w:rFonts w:ascii="Calibri" w:eastAsia="Calibri" w:hAnsi="Calibri" w:cs="Calibri"/>
+          <w:b/>
+          <w:sz w:val="60"/>
+          <w:szCs w:val="60"/>
+        </w:rPr>
+      </w:pPr>
+      <w:r>
+        <w:rPr>
+          <w:rFonts w:ascii="Calibri" w:eastAsia="Calibri" w:hAnsi="Calibri" w:cs="Calibri"/>
+          <w:b/>
+          <w:sz w:val="60"/>
+          <w:szCs w:val="60"/>
+        </w:rPr>
+        <w:t xml:space="preserve">When you save this file, it’ll update the same in </w:t>
+      </w:r>
+      <w:proofErr w:type="spellStart"/>
+      <w:r>
+        <w:rPr>
+          <w:rFonts w:ascii="Calibri" w:eastAsia="Calibri" w:hAnsi="Calibri" w:cs="Calibri"/>
+          <w:b/>
+          <w:sz w:val="60"/>
+          <w:szCs w:val="60"/>
+        </w:rPr>
+        <w:t>github</w:t>
+      </w:r>
+      <w:proofErr w:type="spellEnd"/>
+      <w:r>
+        <w:rPr>
+          <w:rFonts w:ascii="Calibri" w:eastAsia="Calibri" w:hAnsi="Calibri" w:cs="Calibri"/>
+          <w:b/>
+          <w:sz w:val="60"/>
+          <w:szCs w:val="60"/>
+        </w:rPr>
+        <w:t xml:space="preserve"> desktop</w:t>
+      </w:r>
+      <w:r>
+        <w:rPr>
+          <w:rFonts w:ascii="Calibri" w:eastAsia="Calibri" w:hAnsi="Calibri" w:cs="Calibri"/>
+          <w:b/>
+          <w:sz w:val="60"/>
+          <w:szCs w:val="60"/>
+        </w:rPr>
+        <w:t>.</w:t>
+      </w:r>
+    </w:p>
+    <w:p>
+      <w:pPr>
+        <w:jc w:val="center"/>
+        <w:rPr>
+          <w:rFonts w:ascii="Calibri" w:eastAsia="Calibri" w:hAnsi="Calibri" w:cs="Calibri"/>
+          <w:b/>
+          <w:sz w:val="60"/>
+          <w:szCs w:val="60"/>
+        </w:rPr>
+      </w:pPr>
+    </w:p>
+    <w:p>
+      <w:pPr>
+        <w:jc w:val="center"/>
+        <w:rPr>
+          <w:rFonts w:ascii="Calibri" w:eastAsia="Calibri" w:hAnsi="Calibri" w:cs="Calibri"/>
+          <w:b/>
+          <w:sz w:val="60"/>
+          <w:szCs w:val="60"/>
+        </w:rPr>
+      </w:pPr>
+      <w:r>
+        <w:rPr>
+          <w:rFonts w:ascii="Calibri" w:eastAsia="Calibri" w:hAnsi="Calibri" w:cs="Calibri"/>
+          <w:b/>
+          <w:sz w:val="60"/>
+          <w:szCs w:val="60"/>
+        </w:rPr>
+        <w:lastRenderedPageBreak/>
+        <w:t>Sorry, that $~ is a word temporary hidden file.   I forgot to ignore those</w:t>
+      </w:r>
+      <w:r>
+        <w:rPr>
+          <w:rFonts w:ascii="Calibri" w:eastAsia="Calibri" w:hAnsi="Calibri" w:cs="Calibri"/>
+          <w:b/>
+          <w:sz w:val="60"/>
+          <w:szCs w:val="60"/>
+        </w:rPr>
+        <w:t xml:space="preserve">. Save </w:t>
+      </w:r>
+      <w:proofErr w:type="spellStart"/>
+      <w:r>
+        <w:rPr>
+          <w:rFonts w:ascii="Calibri" w:eastAsia="Calibri" w:hAnsi="Calibri" w:cs="Calibri"/>
+          <w:b/>
+          <w:sz w:val="60"/>
+          <w:szCs w:val="60"/>
+        </w:rPr>
+        <w:t>save</w:t>
+      </w:r>
+      <w:proofErr w:type="spellEnd"/>
+      <w:r>
+        <w:rPr>
+          <w:rFonts w:ascii="Calibri" w:eastAsia="Calibri" w:hAnsi="Calibri" w:cs="Calibri"/>
+          <w:b/>
+          <w:sz w:val="60"/>
+          <w:szCs w:val="60"/>
+        </w:rPr>
+        <w:t xml:space="preserve"> now, and it’ll be correct.</w:t>
+      </w:r>
+    </w:p>
+    <w:p>
+      <w:pPr>
         <w:rPr>
           <w:rFonts w:ascii="Calibri" w:eastAsia="Calibri" w:hAnsi="Calibri" w:cs="Calibri"/>
           <w:b/>
@@ -424,7 +565,6 @@
           <w:noProof/>
           <w:lang w:val="en-US"/>
         </w:rPr>
-        <w:lastRenderedPageBreak/>
         <w:drawing>
           <wp:inline distT="0" distB="0" distL="0" distR="0" wp14:anchorId="4D5CE213" wp14:editId="7F59E012">
             <wp:extent cx="4251960" cy="800100"/>
@@ -6785,7 +6925,7 @@
           <w:noProof/>
         </w:rPr>
         <w:drawing>
-          <wp:inline distT="0" distB="0" distL="0" distR="0" wp14:anchorId="08528FDE" wp14:editId="3CA7DFD3">
+          <wp:inline distT="0" distB="0" distL="0" distR="0" wp14:anchorId="08528FDE" wp14:editId="0E60CDE1">
             <wp:extent cx="5943600" cy="572770"/>
             <wp:effectExtent l="0" t="0" r="0" b="0"/>
             <wp:docPr id="746606971" name="Picture 1"/>

</xml_diff>

<commit_message>
Update the actual reviewer's guide txt
</commit_message>
<xml_diff>
--- a/Reviewers' Guide Users' Manual.docx
+++ b/Reviewers' Guide Users' Manual.docx
@@ -138,136 +138,6 @@
     </w:p>
     <w:p>
       <w:pPr>
-        <w:jc w:val="center"/>
-        <w:rPr>
-          <w:rFonts w:ascii="Calibri" w:eastAsia="Calibri" w:hAnsi="Calibri" w:cs="Calibri"/>
-          <w:b/>
-          <w:sz w:val="60"/>
-          <w:szCs w:val="60"/>
-        </w:rPr>
-      </w:pPr>
-      <w:r>
-        <w:rPr>
-          <w:rFonts w:ascii="Calibri" w:eastAsia="Calibri" w:hAnsi="Calibri" w:cs="Calibri"/>
-          <w:b/>
-          <w:sz w:val="60"/>
-          <w:szCs w:val="60"/>
-        </w:rPr>
-        <w:t>Just work on word documents like you normally would.</w:t>
-      </w:r>
-    </w:p>
-    <w:p>
-      <w:pPr>
-        <w:jc w:val="center"/>
-        <w:rPr>
-          <w:rFonts w:ascii="Calibri" w:eastAsia="Calibri" w:hAnsi="Calibri" w:cs="Calibri"/>
-          <w:b/>
-          <w:sz w:val="60"/>
-          <w:szCs w:val="60"/>
-        </w:rPr>
-      </w:pPr>
-      <w:r>
-        <w:rPr>
-          <w:rFonts w:ascii="Calibri" w:eastAsia="Calibri" w:hAnsi="Calibri" w:cs="Calibri"/>
-          <w:b/>
-          <w:sz w:val="60"/>
-          <w:szCs w:val="60"/>
-        </w:rPr>
-        <w:t xml:space="preserve">When you save this file, it’ll update the same in </w:t>
-      </w:r>
-      <w:proofErr w:type="spellStart"/>
-      <w:r>
-        <w:rPr>
-          <w:rFonts w:ascii="Calibri" w:eastAsia="Calibri" w:hAnsi="Calibri" w:cs="Calibri"/>
-          <w:b/>
-          <w:sz w:val="60"/>
-          <w:szCs w:val="60"/>
-        </w:rPr>
-        <w:t>github</w:t>
-      </w:r>
-      <w:proofErr w:type="spellEnd"/>
-      <w:r>
-        <w:rPr>
-          <w:rFonts w:ascii="Calibri" w:eastAsia="Calibri" w:hAnsi="Calibri" w:cs="Calibri"/>
-          <w:b/>
-          <w:sz w:val="60"/>
-          <w:szCs w:val="60"/>
-        </w:rPr>
-        <w:t xml:space="preserve"> desktop</w:t>
-      </w:r>
-      <w:r>
-        <w:rPr>
-          <w:rFonts w:ascii="Calibri" w:eastAsia="Calibri" w:hAnsi="Calibri" w:cs="Calibri"/>
-          <w:b/>
-          <w:sz w:val="60"/>
-          <w:szCs w:val="60"/>
-        </w:rPr>
-        <w:t>.</w:t>
-      </w:r>
-    </w:p>
-    <w:p>
-      <w:pPr>
-        <w:jc w:val="center"/>
-        <w:rPr>
-          <w:rFonts w:ascii="Calibri" w:eastAsia="Calibri" w:hAnsi="Calibri" w:cs="Calibri"/>
-          <w:b/>
-          <w:sz w:val="60"/>
-          <w:szCs w:val="60"/>
-        </w:rPr>
-      </w:pPr>
-    </w:p>
-    <w:p>
-      <w:pPr>
-        <w:jc w:val="center"/>
-        <w:rPr>
-          <w:rFonts w:ascii="Calibri" w:eastAsia="Calibri" w:hAnsi="Calibri" w:cs="Calibri"/>
-          <w:b/>
-          <w:sz w:val="60"/>
-          <w:szCs w:val="60"/>
-        </w:rPr>
-      </w:pPr>
-      <w:r>
-        <w:rPr>
-          <w:rFonts w:ascii="Calibri" w:eastAsia="Calibri" w:hAnsi="Calibri" w:cs="Calibri"/>
-          <w:b/>
-          <w:sz w:val="60"/>
-          <w:szCs w:val="60"/>
-        </w:rPr>
-        <w:lastRenderedPageBreak/>
-        <w:t>Sorry, that $~ is a word temporary hidden file.   I forgot to ignore those</w:t>
-      </w:r>
-      <w:r>
-        <w:rPr>
-          <w:rFonts w:ascii="Calibri" w:eastAsia="Calibri" w:hAnsi="Calibri" w:cs="Calibri"/>
-          <w:b/>
-          <w:sz w:val="60"/>
-          <w:szCs w:val="60"/>
-        </w:rPr>
-        <w:t xml:space="preserve">. Save </w:t>
-      </w:r>
-      <w:proofErr w:type="spellStart"/>
-      <w:r>
-        <w:rPr>
-          <w:rFonts w:ascii="Calibri" w:eastAsia="Calibri" w:hAnsi="Calibri" w:cs="Calibri"/>
-          <w:b/>
-          <w:sz w:val="60"/>
-          <w:szCs w:val="60"/>
-        </w:rPr>
-        <w:t>save</w:t>
-      </w:r>
-      <w:proofErr w:type="spellEnd"/>
-      <w:r>
-        <w:rPr>
-          <w:rFonts w:ascii="Calibri" w:eastAsia="Calibri" w:hAnsi="Calibri" w:cs="Calibri"/>
-          <w:b/>
-          <w:sz w:val="60"/>
-          <w:szCs w:val="60"/>
-        </w:rPr>
-        <w:t xml:space="preserve"> now, and it’ll be correct.</w:t>
-      </w:r>
-    </w:p>
-    <w:p>
-      <w:pPr>
         <w:rPr>
           <w:rFonts w:ascii="Calibri" w:eastAsia="Calibri" w:hAnsi="Calibri" w:cs="Calibri"/>
           <w:b/>
@@ -276,6 +146,15 @@
           <w:szCs w:val="48"/>
         </w:rPr>
       </w:pPr>
+      <w:r>
+        <w:rPr>
+          <w:rFonts w:ascii="Calibri" w:eastAsia="Calibri" w:hAnsi="Calibri" w:cs="Calibri"/>
+          <w:b/>
+          <w:sz w:val="60"/>
+          <w:szCs w:val="60"/>
+        </w:rPr>
+        <w:t>I’m updating something somewhere in this document</w:t>
+      </w:r>
     </w:p>
     <w:p>
       <w:pPr>
@@ -6925,7 +6804,7 @@
           <w:noProof/>
         </w:rPr>
         <w:drawing>
-          <wp:inline distT="0" distB="0" distL="0" distR="0" wp14:anchorId="08528FDE" wp14:editId="0E60CDE1">
+          <wp:inline distT="0" distB="0" distL="0" distR="0" wp14:anchorId="08528FDE" wp14:editId="5AEC41D1">
             <wp:extent cx="5943600" cy="572770"/>
             <wp:effectExtent l="0" t="0" r="0" b="0"/>
             <wp:docPr id="746606971" name="Picture 1"/>

</xml_diff>